<commit_message>
Added New Commit to the guide
</commit_message>
<xml_diff>
--- a/Git Usage.docx
+++ b/Git Usage.docx
@@ -2746,25 +2746,749 @@
           <w:rFonts w:ascii="Lucida Console" w:hAnsi="Lucida Console" w:cs="Lucida Console"/>
         </w:rPr>
       </w:pPr>
-    </w:p>
-    <w:p>
-      <w:pPr>
-        <w:rPr>
-          <w:rFonts w:ascii="Lucida Console" w:hAnsi="Lucida Console" w:cs="Lucida Console"/>
-        </w:rPr>
-      </w:pPr>
-    </w:p>
-    <w:p>
-      <w:pPr>
-        <w:rPr>
-          <w:rFonts w:ascii="Lucida Console" w:hAnsi="Lucida Console" w:cs="Lucida Console"/>
-        </w:rPr>
-      </w:pPr>
-    </w:p>
-    <w:p>
+      <w:r>
+        <w:rPr>
+          <w:rFonts w:ascii="Lucida Console" w:hAnsi="Lucida Console" w:cs="Lucida Console"/>
+        </w:rPr>
+        <w:t>Modified the file</w:t>
+      </w:r>
+    </w:p>
+    <w:p>
+      <w:pPr>
+        <w:rPr>
+          <w:rFonts w:ascii="Lucida Console" w:hAnsi="Lucida Console" w:cs="Lucida Console"/>
+        </w:rPr>
+      </w:pPr>
+    </w:p>
+    <w:p>
+      <w:pPr>
+        <w:autoSpaceDE w:val="0"/>
+        <w:autoSpaceDN w:val="0"/>
+        <w:adjustRightInd w:val="0"/>
+        <w:spacing w:after="0" w:line="240" w:lineRule="auto"/>
+        <w:rPr>
+          <w:rFonts w:ascii="Lucida Console" w:hAnsi="Lucida Console" w:cs="Lucida Console"/>
+          <w:color w:val="00BFBF"/>
+        </w:rPr>
+      </w:pPr>
+      <w:r>
+        <w:rPr>
+          <w:rFonts w:ascii="Lucida Console" w:hAnsi="Lucida Console" w:cs="Lucida Console"/>
+          <w:color w:val="00BF00"/>
+        </w:rPr>
+        <w:t xml:space="preserve">devesh@DESKTOP-9T1HQF7 </w:t>
+      </w:r>
+      <w:r>
+        <w:rPr>
+          <w:rFonts w:ascii="Lucida Console" w:hAnsi="Lucida Console" w:cs="Lucida Console"/>
+          <w:color w:val="BF00BF"/>
+        </w:rPr>
+        <w:t xml:space="preserve">MINGW64 </w:t>
+      </w:r>
+      <w:r>
+        <w:rPr>
+          <w:rFonts w:ascii="Lucida Console" w:hAnsi="Lucida Console" w:cs="Lucida Console"/>
+          <w:color w:val="BFBF00"/>
+        </w:rPr>
+        <w:t>/c/Working/Git/</w:t>
+      </w:r>
+      <w:proofErr w:type="spellStart"/>
+      <w:r>
+        <w:rPr>
+          <w:rFonts w:ascii="Lucida Console" w:hAnsi="Lucida Console" w:cs="Lucida Console"/>
+          <w:color w:val="BFBF00"/>
+        </w:rPr>
+        <w:t>GitTest</w:t>
+      </w:r>
+      <w:proofErr w:type="spellEnd"/>
+      <w:r>
+        <w:rPr>
+          <w:rFonts w:ascii="Lucida Console" w:hAnsi="Lucida Console" w:cs="Lucida Console"/>
+          <w:color w:val="00BFBF"/>
+        </w:rPr>
+        <w:t xml:space="preserve"> (master)</w:t>
+      </w:r>
+    </w:p>
+    <w:p>
+      <w:pPr>
+        <w:autoSpaceDE w:val="0"/>
+        <w:autoSpaceDN w:val="0"/>
+        <w:adjustRightInd w:val="0"/>
+        <w:spacing w:after="0" w:line="240" w:lineRule="auto"/>
+        <w:rPr>
+          <w:rFonts w:ascii="Lucida Console" w:hAnsi="Lucida Console" w:cs="Lucida Console"/>
+        </w:rPr>
+      </w:pPr>
+      <w:r>
+        <w:rPr>
+          <w:rFonts w:ascii="Lucida Console" w:hAnsi="Lucida Console" w:cs="Lucida Console"/>
+          <w:highlight w:val="yellow"/>
+        </w:rPr>
+        <w:t>$ git status</w:t>
+      </w:r>
+    </w:p>
+    <w:p>
+      <w:pPr>
+        <w:autoSpaceDE w:val="0"/>
+        <w:autoSpaceDN w:val="0"/>
+        <w:adjustRightInd w:val="0"/>
+        <w:spacing w:after="0" w:line="240" w:lineRule="auto"/>
+        <w:rPr>
+          <w:rFonts w:ascii="Lucida Console" w:hAnsi="Lucida Console" w:cs="Lucida Console"/>
+        </w:rPr>
+      </w:pPr>
+      <w:r>
+        <w:rPr>
+          <w:rFonts w:ascii="Lucida Console" w:hAnsi="Lucida Console" w:cs="Lucida Console"/>
+        </w:rPr>
+        <w:t>On branch master</w:t>
+      </w:r>
+    </w:p>
+    <w:p>
+      <w:pPr>
+        <w:autoSpaceDE w:val="0"/>
+        <w:autoSpaceDN w:val="0"/>
+        <w:adjustRightInd w:val="0"/>
+        <w:spacing w:after="0" w:line="240" w:lineRule="auto"/>
+        <w:rPr>
+          <w:rFonts w:ascii="Lucida Console" w:hAnsi="Lucida Console" w:cs="Lucida Console"/>
+        </w:rPr>
+      </w:pPr>
+      <w:r>
+        <w:rPr>
+          <w:rFonts w:ascii="Lucida Console" w:hAnsi="Lucida Console" w:cs="Lucida Console"/>
+        </w:rPr>
+        <w:t>Your branch is up-to-date with 'origin/master'.</w:t>
+      </w:r>
+    </w:p>
+    <w:p>
+      <w:pPr>
+        <w:autoSpaceDE w:val="0"/>
+        <w:autoSpaceDN w:val="0"/>
+        <w:adjustRightInd w:val="0"/>
+        <w:spacing w:after="0" w:line="240" w:lineRule="auto"/>
+        <w:rPr>
+          <w:rFonts w:ascii="Lucida Console" w:hAnsi="Lucida Console" w:cs="Lucida Console"/>
+        </w:rPr>
+      </w:pPr>
+      <w:r>
+        <w:rPr>
+          <w:rFonts w:ascii="Lucida Console" w:hAnsi="Lucida Console" w:cs="Lucida Console"/>
+        </w:rPr>
+        <w:t>Changes not staged for commit:</w:t>
+      </w:r>
+    </w:p>
+    <w:p>
+      <w:pPr>
+        <w:autoSpaceDE w:val="0"/>
+        <w:autoSpaceDN w:val="0"/>
+        <w:adjustRightInd w:val="0"/>
+        <w:spacing w:after="0" w:line="240" w:lineRule="auto"/>
+        <w:rPr>
+          <w:rFonts w:ascii="Lucida Console" w:hAnsi="Lucida Console" w:cs="Lucida Console"/>
+        </w:rPr>
+      </w:pPr>
+      <w:r>
+        <w:rPr>
+          <w:rFonts w:ascii="Lucida Console" w:hAnsi="Lucida Console" w:cs="Lucida Console"/>
+        </w:rPr>
+        <w:t xml:space="preserve">  (use "git add &lt;file&gt;..." to update what will be committed)</w:t>
+      </w:r>
+    </w:p>
+    <w:p>
+      <w:pPr>
+        <w:autoSpaceDE w:val="0"/>
+        <w:autoSpaceDN w:val="0"/>
+        <w:adjustRightInd w:val="0"/>
+        <w:spacing w:after="0" w:line="240" w:lineRule="auto"/>
+        <w:rPr>
+          <w:rFonts w:ascii="Lucida Console" w:hAnsi="Lucida Console" w:cs="Lucida Console"/>
+        </w:rPr>
+      </w:pPr>
+      <w:r>
+        <w:rPr>
+          <w:rFonts w:ascii="Lucida Console" w:hAnsi="Lucida Console" w:cs="Lucida Console"/>
+        </w:rPr>
+        <w:t xml:space="preserve">  (use "git checkout -- &lt;file&gt;..." to discard changes in working directory)</w:t>
+      </w:r>
+    </w:p>
+    <w:p>
+      <w:pPr>
+        <w:autoSpaceDE w:val="0"/>
+        <w:autoSpaceDN w:val="0"/>
+        <w:adjustRightInd w:val="0"/>
+        <w:spacing w:after="0" w:line="240" w:lineRule="auto"/>
+        <w:rPr>
+          <w:rFonts w:ascii="Lucida Console" w:hAnsi="Lucida Console" w:cs="Lucida Console"/>
+        </w:rPr>
+      </w:pPr>
+    </w:p>
+    <w:p>
+      <w:pPr>
+        <w:autoSpaceDE w:val="0"/>
+        <w:autoSpaceDN w:val="0"/>
+        <w:adjustRightInd w:val="0"/>
+        <w:spacing w:after="0" w:line="240" w:lineRule="auto"/>
+        <w:rPr>
+          <w:rFonts w:ascii="Lucida Console" w:hAnsi="Lucida Console" w:cs="Lucida Console"/>
+          <w:color w:val="BF0000"/>
+        </w:rPr>
+      </w:pPr>
+      <w:r>
+        <w:rPr>
+          <w:rFonts w:ascii="Lucida Console" w:hAnsi="Lucida Console" w:cs="Lucida Console"/>
+        </w:rPr>
+        <w:t xml:space="preserve">        </w:t>
+      </w:r>
+      <w:r>
+        <w:rPr>
+          <w:rFonts w:ascii="Lucida Console" w:hAnsi="Lucida Console" w:cs="Lucida Console"/>
+          <w:color w:val="BF0000"/>
+        </w:rPr>
+        <w:t>modified:   Git Usage.docx</w:t>
+      </w:r>
+    </w:p>
+    <w:p>
+      <w:pPr>
+        <w:autoSpaceDE w:val="0"/>
+        <w:autoSpaceDN w:val="0"/>
+        <w:adjustRightInd w:val="0"/>
+        <w:spacing w:after="0" w:line="240" w:lineRule="auto"/>
+        <w:rPr>
+          <w:rFonts w:ascii="Lucida Console" w:hAnsi="Lucida Console" w:cs="Lucida Console"/>
+          <w:color w:val="BF0000"/>
+        </w:rPr>
+      </w:pPr>
+    </w:p>
+    <w:p>
+      <w:pPr>
+        <w:autoSpaceDE w:val="0"/>
+        <w:autoSpaceDN w:val="0"/>
+        <w:adjustRightInd w:val="0"/>
+        <w:spacing w:after="0" w:line="240" w:lineRule="auto"/>
+        <w:rPr>
+          <w:rFonts w:ascii="Lucida Console" w:hAnsi="Lucida Console" w:cs="Lucida Console"/>
+        </w:rPr>
+      </w:pPr>
+      <w:r>
+        <w:rPr>
+          <w:rFonts w:ascii="Lucida Console" w:hAnsi="Lucida Console" w:cs="Lucida Console"/>
+        </w:rPr>
+        <w:t>no changes added to commit (use "git add" and/or "git commit -a")</w:t>
+      </w:r>
+    </w:p>
+    <w:p>
+      <w:pPr>
+        <w:rPr>
+          <w:rFonts w:ascii="Lucida Console" w:hAnsi="Lucida Console" w:cs="Lucida Console"/>
+        </w:rPr>
+      </w:pPr>
+    </w:p>
+    <w:p>
+      <w:pPr>
+        <w:autoSpaceDE w:val="0"/>
+        <w:autoSpaceDN w:val="0"/>
+        <w:adjustRightInd w:val="0"/>
+        <w:spacing w:after="0" w:line="240" w:lineRule="auto"/>
+        <w:rPr>
+          <w:rFonts w:ascii="Lucida Console" w:hAnsi="Lucida Console" w:cs="Lucida Console"/>
+          <w:color w:val="00BFBF"/>
+        </w:rPr>
+      </w:pPr>
+      <w:r>
+        <w:rPr>
+          <w:rFonts w:ascii="Lucida Console" w:hAnsi="Lucida Console" w:cs="Lucida Console"/>
+          <w:color w:val="00BF00"/>
+        </w:rPr>
+        <w:t xml:space="preserve">devesh@DESKTOP-9T1HQF7 </w:t>
+      </w:r>
+      <w:r>
+        <w:rPr>
+          <w:rFonts w:ascii="Lucida Console" w:hAnsi="Lucida Console" w:cs="Lucida Console"/>
+          <w:color w:val="BF00BF"/>
+        </w:rPr>
+        <w:t xml:space="preserve">MINGW64 </w:t>
+      </w:r>
+      <w:r>
+        <w:rPr>
+          <w:rFonts w:ascii="Lucida Console" w:hAnsi="Lucida Console" w:cs="Lucida Console"/>
+          <w:color w:val="BFBF00"/>
+        </w:rPr>
+        <w:t>/c/Working/Git/</w:t>
+      </w:r>
+      <w:proofErr w:type="spellStart"/>
+      <w:r>
+        <w:rPr>
+          <w:rFonts w:ascii="Lucida Console" w:hAnsi="Lucida Console" w:cs="Lucida Console"/>
+          <w:color w:val="BFBF00"/>
+        </w:rPr>
+        <w:t>GitTest</w:t>
+      </w:r>
+      <w:proofErr w:type="spellEnd"/>
+      <w:r>
+        <w:rPr>
+          <w:rFonts w:ascii="Lucida Console" w:hAnsi="Lucida Console" w:cs="Lucida Console"/>
+          <w:color w:val="00BFBF"/>
+        </w:rPr>
+        <w:t xml:space="preserve"> (master)</w:t>
+      </w:r>
+    </w:p>
+    <w:p>
+      <w:pPr>
+        <w:autoSpaceDE w:val="0"/>
+        <w:autoSpaceDN w:val="0"/>
+        <w:adjustRightInd w:val="0"/>
+        <w:spacing w:after="0" w:line="240" w:lineRule="auto"/>
+        <w:rPr>
+          <w:rFonts w:ascii="Lucida Console" w:hAnsi="Lucida Console" w:cs="Lucida Console"/>
+        </w:rPr>
+      </w:pPr>
+      <w:r>
+        <w:rPr>
+          <w:rFonts w:ascii="Lucida Console" w:hAnsi="Lucida Console" w:cs="Lucida Console"/>
+          <w:highlight w:val="yellow"/>
+        </w:rPr>
+        <w:t>$ git add -A</w:t>
+      </w:r>
+    </w:p>
+    <w:p>
+      <w:pPr>
+        <w:rPr>
+          <w:rFonts w:ascii="Lucida Console" w:hAnsi="Lucida Console" w:cs="Lucida Console"/>
+        </w:rPr>
+      </w:pPr>
+    </w:p>
+    <w:p>
+      <w:pPr>
+        <w:rPr>
+          <w:rFonts w:ascii="Lucida Console" w:hAnsi="Lucida Console" w:cs="Lucida Console"/>
+        </w:rPr>
+      </w:pPr>
+    </w:p>
+    <w:p>
+      <w:pPr>
+        <w:autoSpaceDE w:val="0"/>
+        <w:autoSpaceDN w:val="0"/>
+        <w:adjustRightInd w:val="0"/>
+        <w:spacing w:after="0" w:line="240" w:lineRule="auto"/>
+        <w:rPr>
+          <w:rFonts w:ascii="Lucida Console" w:hAnsi="Lucida Console" w:cs="Lucida Console"/>
+          <w:color w:val="00BFBF"/>
+        </w:rPr>
+      </w:pPr>
+      <w:r>
+        <w:rPr>
+          <w:rFonts w:ascii="Lucida Console" w:hAnsi="Lucida Console" w:cs="Lucida Console"/>
+          <w:color w:val="00BF00"/>
+        </w:rPr>
+        <w:t xml:space="preserve">devesh@DESKTOP-9T1HQF7 </w:t>
+      </w:r>
+      <w:r>
+        <w:rPr>
+          <w:rFonts w:ascii="Lucida Console" w:hAnsi="Lucida Console" w:cs="Lucida Console"/>
+          <w:color w:val="BF00BF"/>
+        </w:rPr>
+        <w:t xml:space="preserve">MINGW64 </w:t>
+      </w:r>
+      <w:r>
+        <w:rPr>
+          <w:rFonts w:ascii="Lucida Console" w:hAnsi="Lucida Console" w:cs="Lucida Console"/>
+          <w:color w:val="BFBF00"/>
+        </w:rPr>
+        <w:t>/c/Working/Git/</w:t>
+      </w:r>
+      <w:proofErr w:type="spellStart"/>
+      <w:r>
+        <w:rPr>
+          <w:rFonts w:ascii="Lucida Console" w:hAnsi="Lucida Console" w:cs="Lucida Console"/>
+          <w:color w:val="BFBF00"/>
+        </w:rPr>
+        <w:t>GitTest</w:t>
+      </w:r>
+      <w:proofErr w:type="spellEnd"/>
+      <w:r>
+        <w:rPr>
+          <w:rFonts w:ascii="Lucida Console" w:hAnsi="Lucida Console" w:cs="Lucida Console"/>
+          <w:color w:val="00BFBF"/>
+        </w:rPr>
+        <w:t xml:space="preserve"> (master)</w:t>
+      </w:r>
+    </w:p>
+    <w:p>
+      <w:pPr>
+        <w:autoSpaceDE w:val="0"/>
+        <w:autoSpaceDN w:val="0"/>
+        <w:adjustRightInd w:val="0"/>
+        <w:spacing w:after="0" w:line="240" w:lineRule="auto"/>
+        <w:rPr>
+          <w:rFonts w:ascii="Lucida Console" w:hAnsi="Lucida Console" w:cs="Lucida Console"/>
+        </w:rPr>
+      </w:pPr>
+      <w:r>
+        <w:rPr>
+          <w:rFonts w:ascii="Lucida Console" w:hAnsi="Lucida Console" w:cs="Lucida Console"/>
+          <w:highlight w:val="yellow"/>
+        </w:rPr>
+        <w:t>$ git commit -m "Version 1"</w:t>
+      </w:r>
+    </w:p>
+    <w:p>
+      <w:pPr>
+        <w:autoSpaceDE w:val="0"/>
+        <w:autoSpaceDN w:val="0"/>
+        <w:adjustRightInd w:val="0"/>
+        <w:spacing w:after="0" w:line="240" w:lineRule="auto"/>
+        <w:rPr>
+          <w:rFonts w:ascii="Lucida Console" w:hAnsi="Lucida Console" w:cs="Lucida Console"/>
+        </w:rPr>
+      </w:pPr>
+      <w:r>
+        <w:rPr>
+          <w:rFonts w:ascii="Lucida Console" w:hAnsi="Lucida Console" w:cs="Lucida Console"/>
+        </w:rPr>
+        <w:t>[master e97051f] Version 1</w:t>
+      </w:r>
+    </w:p>
+    <w:p>
+      <w:pPr>
+        <w:autoSpaceDE w:val="0"/>
+        <w:autoSpaceDN w:val="0"/>
+        <w:adjustRightInd w:val="0"/>
+        <w:spacing w:after="0" w:line="240" w:lineRule="auto"/>
+        <w:rPr>
+          <w:rFonts w:ascii="Lucida Console" w:hAnsi="Lucida Console" w:cs="Lucida Console"/>
+        </w:rPr>
+      </w:pPr>
+      <w:r>
+        <w:rPr>
+          <w:rFonts w:ascii="Lucida Console" w:hAnsi="Lucida Console" w:cs="Lucida Console"/>
+        </w:rPr>
+        <w:t xml:space="preserve"> 1 file changed, 0 </w:t>
+      </w:r>
+      <w:proofErr w:type="gramStart"/>
+      <w:r>
+        <w:rPr>
+          <w:rFonts w:ascii="Lucida Console" w:hAnsi="Lucida Console" w:cs="Lucida Console"/>
+        </w:rPr>
+        <w:t>insertions(</w:t>
+      </w:r>
+      <w:proofErr w:type="gramEnd"/>
+      <w:r>
+        <w:rPr>
+          <w:rFonts w:ascii="Lucida Console" w:hAnsi="Lucida Console" w:cs="Lucida Console"/>
+        </w:rPr>
+        <w:t>+), 0 deletions(-)</w:t>
+      </w:r>
+    </w:p>
+    <w:p>
+      <w:pPr>
+        <w:rPr>
+          <w:rFonts w:ascii="Lucida Console" w:hAnsi="Lucida Console" w:cs="Lucida Console"/>
+        </w:rPr>
+      </w:pPr>
+    </w:p>
+    <w:p>
+      <w:pPr>
+        <w:rPr>
+          <w:rFonts w:ascii="Lucida Console" w:hAnsi="Lucida Console" w:cs="Lucida Console"/>
+        </w:rPr>
+      </w:pPr>
+    </w:p>
+    <w:p>
+      <w:pPr>
+        <w:autoSpaceDE w:val="0"/>
+        <w:autoSpaceDN w:val="0"/>
+        <w:adjustRightInd w:val="0"/>
+        <w:spacing w:after="0" w:line="240" w:lineRule="auto"/>
+        <w:rPr>
+          <w:rFonts w:ascii="Lucida Console" w:hAnsi="Lucida Console" w:cs="Lucida Console"/>
+          <w:color w:val="00BFBF"/>
+        </w:rPr>
+      </w:pPr>
+      <w:r>
+        <w:rPr>
+          <w:rFonts w:ascii="Lucida Console" w:hAnsi="Lucida Console" w:cs="Lucida Console"/>
+          <w:color w:val="00BF00"/>
+        </w:rPr>
+        <w:t xml:space="preserve">devesh@DESKTOP-9T1HQF7 </w:t>
+      </w:r>
+      <w:r>
+        <w:rPr>
+          <w:rFonts w:ascii="Lucida Console" w:hAnsi="Lucida Console" w:cs="Lucida Console"/>
+          <w:color w:val="BF00BF"/>
+        </w:rPr>
+        <w:t xml:space="preserve">MINGW64 </w:t>
+      </w:r>
+      <w:r>
+        <w:rPr>
+          <w:rFonts w:ascii="Lucida Console" w:hAnsi="Lucida Console" w:cs="Lucida Console"/>
+          <w:color w:val="BFBF00"/>
+        </w:rPr>
+        <w:t>/c/Working/Git/</w:t>
+      </w:r>
+      <w:proofErr w:type="spellStart"/>
+      <w:r>
+        <w:rPr>
+          <w:rFonts w:ascii="Lucida Console" w:hAnsi="Lucida Console" w:cs="Lucida Console"/>
+          <w:color w:val="BFBF00"/>
+        </w:rPr>
+        <w:t>GitTest</w:t>
+      </w:r>
+      <w:proofErr w:type="spellEnd"/>
+      <w:r>
+        <w:rPr>
+          <w:rFonts w:ascii="Lucida Console" w:hAnsi="Lucida Console" w:cs="Lucida Console"/>
+          <w:color w:val="00BFBF"/>
+        </w:rPr>
+        <w:t xml:space="preserve"> (master)</w:t>
+      </w:r>
+    </w:p>
+    <w:p>
+      <w:pPr>
+        <w:autoSpaceDE w:val="0"/>
+        <w:autoSpaceDN w:val="0"/>
+        <w:adjustRightInd w:val="0"/>
+        <w:spacing w:after="0" w:line="240" w:lineRule="auto"/>
+        <w:rPr>
+          <w:rFonts w:ascii="Lucida Console" w:hAnsi="Lucida Console" w:cs="Lucida Console"/>
+        </w:rPr>
+      </w:pPr>
+      <w:r>
+        <w:rPr>
+          <w:rFonts w:ascii="Lucida Console" w:hAnsi="Lucida Console" w:cs="Lucida Console"/>
+          <w:highlight w:val="yellow"/>
+        </w:rPr>
+        <w:t>$ git push -u origin master</w:t>
+      </w:r>
+    </w:p>
+    <w:p>
+      <w:pPr>
+        <w:autoSpaceDE w:val="0"/>
+        <w:autoSpaceDN w:val="0"/>
+        <w:adjustRightInd w:val="0"/>
+        <w:spacing w:after="0" w:line="240" w:lineRule="auto"/>
+        <w:rPr>
+          <w:rFonts w:ascii="Lucida Console" w:hAnsi="Lucida Console" w:cs="Lucida Console"/>
+        </w:rPr>
+      </w:pPr>
+      <w:r>
+        <w:rPr>
+          <w:rFonts w:ascii="Lucida Console" w:hAnsi="Lucida Console" w:cs="Lucida Console"/>
+        </w:rPr>
+        <w:t xml:space="preserve">Counting </w:t>
+      </w:r>
       <w:bookmarkStart w:id="0" w:name="_GoBack"/>
       <w:bookmarkEnd w:id="0"/>
-    </w:p>
+      <w:r>
+        <w:rPr>
+          <w:rFonts w:ascii="Lucida Console" w:hAnsi="Lucida Console" w:cs="Lucida Console"/>
+        </w:rPr>
+        <w:t>objects: 3, done.</w:t>
+      </w:r>
+    </w:p>
+    <w:p>
+      <w:pPr>
+        <w:autoSpaceDE w:val="0"/>
+        <w:autoSpaceDN w:val="0"/>
+        <w:adjustRightInd w:val="0"/>
+        <w:spacing w:after="0" w:line="240" w:lineRule="auto"/>
+        <w:rPr>
+          <w:rFonts w:ascii="Lucida Console" w:hAnsi="Lucida Console" w:cs="Lucida Console"/>
+        </w:rPr>
+      </w:pPr>
+      <w:r>
+        <w:rPr>
+          <w:rFonts w:ascii="Lucida Console" w:hAnsi="Lucida Console" w:cs="Lucida Console"/>
+        </w:rPr>
+        <w:t>Delta compression using up to 4 threads.</w:t>
+      </w:r>
+    </w:p>
+    <w:p>
+      <w:pPr>
+        <w:autoSpaceDE w:val="0"/>
+        <w:autoSpaceDN w:val="0"/>
+        <w:adjustRightInd w:val="0"/>
+        <w:spacing w:after="0" w:line="240" w:lineRule="auto"/>
+        <w:rPr>
+          <w:rFonts w:ascii="Lucida Console" w:hAnsi="Lucida Console" w:cs="Lucida Console"/>
+        </w:rPr>
+      </w:pPr>
+      <w:r>
+        <w:rPr>
+          <w:rFonts w:ascii="Lucida Console" w:hAnsi="Lucida Console" w:cs="Lucida Console"/>
+        </w:rPr>
+        <w:t>Compressing objects: 100% (3/3), done.</w:t>
+      </w:r>
+    </w:p>
+    <w:p>
+      <w:pPr>
+        <w:autoSpaceDE w:val="0"/>
+        <w:autoSpaceDN w:val="0"/>
+        <w:adjustRightInd w:val="0"/>
+        <w:spacing w:after="0" w:line="240" w:lineRule="auto"/>
+        <w:rPr>
+          <w:rFonts w:ascii="Lucida Console" w:hAnsi="Lucida Console" w:cs="Lucida Console"/>
+        </w:rPr>
+      </w:pPr>
+      <w:r>
+        <w:rPr>
+          <w:rFonts w:ascii="Lucida Console" w:hAnsi="Lucida Console" w:cs="Lucida Console"/>
+        </w:rPr>
+        <w:t>Writing objects: 100% (3/3), 9.39 KiB | 0 bytes/s, done.</w:t>
+      </w:r>
+    </w:p>
+    <w:p>
+      <w:pPr>
+        <w:autoSpaceDE w:val="0"/>
+        <w:autoSpaceDN w:val="0"/>
+        <w:adjustRightInd w:val="0"/>
+        <w:spacing w:after="0" w:line="240" w:lineRule="auto"/>
+        <w:rPr>
+          <w:rFonts w:ascii="Lucida Console" w:hAnsi="Lucida Console" w:cs="Lucida Console"/>
+        </w:rPr>
+      </w:pPr>
+      <w:r>
+        <w:rPr>
+          <w:rFonts w:ascii="Lucida Console" w:hAnsi="Lucida Console" w:cs="Lucida Console"/>
+        </w:rPr>
+        <w:t>Total 3 (delta 2), reused 0 (delta 0)</w:t>
+      </w:r>
+    </w:p>
+    <w:p>
+      <w:pPr>
+        <w:autoSpaceDE w:val="0"/>
+        <w:autoSpaceDN w:val="0"/>
+        <w:adjustRightInd w:val="0"/>
+        <w:spacing w:after="0" w:line="240" w:lineRule="auto"/>
+        <w:rPr>
+          <w:rFonts w:ascii="Lucida Console" w:hAnsi="Lucida Console" w:cs="Lucida Console"/>
+        </w:rPr>
+      </w:pPr>
+      <w:r>
+        <w:rPr>
+          <w:rFonts w:ascii="Lucida Console" w:hAnsi="Lucida Console" w:cs="Lucida Console"/>
+        </w:rPr>
+        <w:t>remote: Resolving deltas: 100% (2/2), completed with 2 local objects.</w:t>
+      </w:r>
+    </w:p>
+    <w:p>
+      <w:pPr>
+        <w:autoSpaceDE w:val="0"/>
+        <w:autoSpaceDN w:val="0"/>
+        <w:adjustRightInd w:val="0"/>
+        <w:spacing w:after="0" w:line="240" w:lineRule="auto"/>
+        <w:rPr>
+          <w:rFonts w:ascii="Lucida Console" w:hAnsi="Lucida Console" w:cs="Lucida Console"/>
+        </w:rPr>
+      </w:pPr>
+      <w:r>
+        <w:rPr>
+          <w:rFonts w:ascii="Lucida Console" w:hAnsi="Lucida Console" w:cs="Lucida Console"/>
+        </w:rPr>
+        <w:t xml:space="preserve">To </w:t>
+      </w:r>
+      <w:proofErr w:type="spellStart"/>
+      <w:proofErr w:type="gramStart"/>
+      <w:r>
+        <w:rPr>
+          <w:rFonts w:ascii="Lucida Console" w:hAnsi="Lucida Console" w:cs="Lucida Console"/>
+        </w:rPr>
+        <w:t>git@github.com:deveshase</w:t>
+      </w:r>
+      <w:proofErr w:type="spellEnd"/>
+      <w:r>
+        <w:rPr>
+          <w:rFonts w:ascii="Lucida Console" w:hAnsi="Lucida Console" w:cs="Lucida Console"/>
+        </w:rPr>
+        <w:t>/</w:t>
+      </w:r>
+      <w:proofErr w:type="spellStart"/>
+      <w:r>
+        <w:rPr>
+          <w:rFonts w:ascii="Lucida Console" w:hAnsi="Lucida Console" w:cs="Lucida Console"/>
+        </w:rPr>
+        <w:t>GitTest.git</w:t>
+      </w:r>
+      <w:proofErr w:type="spellEnd"/>
+      <w:proofErr w:type="gramEnd"/>
+    </w:p>
+    <w:p>
+      <w:pPr>
+        <w:autoSpaceDE w:val="0"/>
+        <w:autoSpaceDN w:val="0"/>
+        <w:adjustRightInd w:val="0"/>
+        <w:spacing w:after="0" w:line="240" w:lineRule="auto"/>
+        <w:rPr>
+          <w:rFonts w:ascii="Lucida Console" w:hAnsi="Lucida Console" w:cs="Lucida Console"/>
+        </w:rPr>
+      </w:pPr>
+      <w:r>
+        <w:rPr>
+          <w:rFonts w:ascii="Lucida Console" w:hAnsi="Lucida Console" w:cs="Lucida Console"/>
+        </w:rPr>
+        <w:t xml:space="preserve">   c9d8a</w:t>
+      </w:r>
+      <w:proofErr w:type="gramStart"/>
+      <w:r>
+        <w:rPr>
+          <w:rFonts w:ascii="Lucida Console" w:hAnsi="Lucida Console" w:cs="Lucida Console"/>
+        </w:rPr>
+        <w:t>94..</w:t>
+      </w:r>
+      <w:proofErr w:type="gramEnd"/>
+      <w:r>
+        <w:rPr>
+          <w:rFonts w:ascii="Lucida Console" w:hAnsi="Lucida Console" w:cs="Lucida Console"/>
+        </w:rPr>
+        <w:t>e97051f  master -&gt; master</w:t>
+      </w:r>
+    </w:p>
+    <w:p>
+      <w:pPr>
+        <w:autoSpaceDE w:val="0"/>
+        <w:autoSpaceDN w:val="0"/>
+        <w:adjustRightInd w:val="0"/>
+        <w:spacing w:after="0" w:line="240" w:lineRule="auto"/>
+        <w:rPr>
+          <w:rFonts w:ascii="Lucida Console" w:hAnsi="Lucida Console" w:cs="Lucida Console"/>
+        </w:rPr>
+      </w:pPr>
+      <w:r>
+        <w:rPr>
+          <w:rFonts w:ascii="Lucida Console" w:hAnsi="Lucida Console" w:cs="Lucida Console"/>
+        </w:rPr>
+        <w:t>Branch master set up to track remote branch master from origin.</w:t>
+      </w:r>
+    </w:p>
+    <w:p>
+      <w:pPr>
+        <w:rPr>
+          <w:rFonts w:ascii="Lucida Console" w:hAnsi="Lucida Console" w:cs="Lucida Console"/>
+        </w:rPr>
+      </w:pPr>
+    </w:p>
+    <w:p>
+      <w:pPr>
+        <w:rPr>
+          <w:rFonts w:ascii="Lucida Console" w:hAnsi="Lucida Console" w:cs="Lucida Console"/>
+        </w:rPr>
+      </w:pPr>
+    </w:p>
+    <w:p>
+      <w:pPr>
+        <w:rPr>
+          <w:rFonts w:ascii="Lucida Console" w:hAnsi="Lucida Console" w:cs="Lucida Console"/>
+        </w:rPr>
+      </w:pPr>
+    </w:p>
+    <w:p>
+      <w:pPr>
+        <w:rPr>
+          <w:rFonts w:ascii="Lucida Console" w:hAnsi="Lucida Console" w:cs="Lucida Console"/>
+        </w:rPr>
+      </w:pPr>
+    </w:p>
+    <w:p/>
     <w:p>
       <w:pPr>
         <w:pStyle w:val="Heading1"/>
@@ -2778,296 +3502,296 @@
         <w:pStyle w:val="Heading2"/>
       </w:pPr>
       <w:r>
+        <w:t>Problem 1:</w:t>
+      </w:r>
+    </w:p>
+    <w:p/>
+    <w:p>
+      <w:pPr>
+        <w:autoSpaceDE w:val="0"/>
+        <w:autoSpaceDN w:val="0"/>
+        <w:adjustRightInd w:val="0"/>
+        <w:spacing w:after="0" w:line="240" w:lineRule="auto"/>
+        <w:rPr>
+          <w:rFonts w:ascii="Lucida Console" w:hAnsi="Lucida Console" w:cs="Lucida Console"/>
+          <w:color w:val="00BFBF"/>
+        </w:rPr>
+      </w:pPr>
+      <w:r>
+        <w:rPr>
+          <w:rFonts w:ascii="Lucida Console" w:hAnsi="Lucida Console" w:cs="Lucida Console"/>
+          <w:color w:val="00BF00"/>
+        </w:rPr>
+        <w:t xml:space="preserve">devesh@DESKTOP-9T1HQF7 </w:t>
+      </w:r>
+      <w:r>
+        <w:rPr>
+          <w:rFonts w:ascii="Lucida Console" w:hAnsi="Lucida Console" w:cs="Lucida Console"/>
+          <w:color w:val="BF00BF"/>
+        </w:rPr>
+        <w:t xml:space="preserve">MINGW64 </w:t>
+      </w:r>
+      <w:r>
+        <w:rPr>
+          <w:rFonts w:ascii="Lucida Console" w:hAnsi="Lucida Console" w:cs="Lucida Console"/>
+          <w:color w:val="BFBF00"/>
+        </w:rPr>
+        <w:t>/c/Working/Git/</w:t>
+      </w:r>
+      <w:proofErr w:type="spellStart"/>
+      <w:r>
+        <w:rPr>
+          <w:rFonts w:ascii="Lucida Console" w:hAnsi="Lucida Console" w:cs="Lucida Console"/>
+          <w:color w:val="BFBF00"/>
+        </w:rPr>
+        <w:t>GitTest</w:t>
+      </w:r>
+      <w:proofErr w:type="spellEnd"/>
+      <w:r>
+        <w:rPr>
+          <w:rFonts w:ascii="Lucida Console" w:hAnsi="Lucida Console" w:cs="Lucida Console"/>
+          <w:color w:val="00BFBF"/>
+        </w:rPr>
+        <w:t xml:space="preserve"> (master)</w:t>
+      </w:r>
+    </w:p>
+    <w:p>
+      <w:pPr>
+        <w:autoSpaceDE w:val="0"/>
+        <w:autoSpaceDN w:val="0"/>
+        <w:adjustRightInd w:val="0"/>
+        <w:spacing w:after="0" w:line="240" w:lineRule="auto"/>
+        <w:rPr>
+          <w:rFonts w:ascii="Lucida Console" w:hAnsi="Lucida Console" w:cs="Lucida Console"/>
+        </w:rPr>
+      </w:pPr>
+      <w:r>
+        <w:rPr>
+          <w:rFonts w:ascii="Lucida Console" w:hAnsi="Lucida Console" w:cs="Lucida Console"/>
+        </w:rPr>
+        <w:t>$ git push origin master</w:t>
+      </w:r>
+    </w:p>
+    <w:p>
+      <w:pPr>
+        <w:autoSpaceDE w:val="0"/>
+        <w:autoSpaceDN w:val="0"/>
+        <w:adjustRightInd w:val="0"/>
+        <w:spacing w:after="0" w:line="240" w:lineRule="auto"/>
+        <w:rPr>
+          <w:rFonts w:ascii="Lucida Console" w:hAnsi="Lucida Console" w:cs="Lucida Console"/>
+        </w:rPr>
+      </w:pPr>
+      <w:r>
+        <w:rPr>
+          <w:rFonts w:ascii="Lucida Console" w:hAnsi="Lucida Console" w:cs="Lucida Console"/>
+        </w:rPr>
+        <w:t xml:space="preserve">To </w:t>
+      </w:r>
+      <w:proofErr w:type="spellStart"/>
+      <w:proofErr w:type="gramStart"/>
+      <w:r>
+        <w:rPr>
+          <w:rFonts w:ascii="Lucida Console" w:hAnsi="Lucida Console" w:cs="Lucida Console"/>
+        </w:rPr>
+        <w:t>git@github.com:deveshase</w:t>
+      </w:r>
+      <w:proofErr w:type="spellEnd"/>
+      <w:r>
+        <w:rPr>
+          <w:rFonts w:ascii="Lucida Console" w:hAnsi="Lucida Console" w:cs="Lucida Console"/>
+        </w:rPr>
+        <w:t>/</w:t>
+      </w:r>
+      <w:proofErr w:type="spellStart"/>
+      <w:r>
+        <w:rPr>
+          <w:rFonts w:ascii="Lucida Console" w:hAnsi="Lucida Console" w:cs="Lucida Console"/>
+        </w:rPr>
+        <w:t>GitTest.git</w:t>
+      </w:r>
+      <w:proofErr w:type="spellEnd"/>
+      <w:proofErr w:type="gramEnd"/>
+    </w:p>
+    <w:p>
+      <w:pPr>
+        <w:autoSpaceDE w:val="0"/>
+        <w:autoSpaceDN w:val="0"/>
+        <w:adjustRightInd w:val="0"/>
+        <w:spacing w:after="0" w:line="240" w:lineRule="auto"/>
+        <w:rPr>
+          <w:rFonts w:ascii="Lucida Console" w:hAnsi="Lucida Console" w:cs="Lucida Console"/>
+        </w:rPr>
+      </w:pPr>
+      <w:r>
+        <w:rPr>
+          <w:rFonts w:ascii="Lucida Console" w:hAnsi="Lucida Console" w:cs="Lucida Console"/>
+        </w:rPr>
+        <w:t xml:space="preserve"> ! [</w:t>
+      </w:r>
+      <w:proofErr w:type="gramStart"/>
+      <w:r>
+        <w:rPr>
+          <w:rFonts w:ascii="Lucida Console" w:hAnsi="Lucida Console" w:cs="Lucida Console"/>
+        </w:rPr>
+        <w:t xml:space="preserve">rejected]   </w:t>
+      </w:r>
+      <w:proofErr w:type="gramEnd"/>
+      <w:r>
+        <w:rPr>
+          <w:rFonts w:ascii="Lucida Console" w:hAnsi="Lucida Console" w:cs="Lucida Console"/>
+        </w:rPr>
+        <w:t xml:space="preserve">     master -&gt; master (non-fast-forward)</w:t>
+      </w:r>
+    </w:p>
+    <w:p>
+      <w:pPr>
+        <w:autoSpaceDE w:val="0"/>
+        <w:autoSpaceDN w:val="0"/>
+        <w:adjustRightInd w:val="0"/>
+        <w:spacing w:after="0" w:line="240" w:lineRule="auto"/>
+        <w:rPr>
+          <w:rFonts w:ascii="Lucida Console" w:hAnsi="Lucida Console" w:cs="Lucida Console"/>
+        </w:rPr>
+      </w:pPr>
+      <w:r>
+        <w:rPr>
+          <w:rFonts w:ascii="Lucida Console" w:hAnsi="Lucida Console" w:cs="Lucida Console"/>
+        </w:rPr>
+        <w:t xml:space="preserve">error: </w:t>
+      </w:r>
+      <w:r>
+        <w:rPr>
+          <w:rFonts w:ascii="Lucida Console" w:hAnsi="Lucida Console" w:cs="Lucida Console"/>
+          <w:highlight w:val="yellow"/>
+        </w:rPr>
+        <w:t>failed to push some refs to</w:t>
+      </w:r>
+      <w:r>
+        <w:rPr>
+          <w:rFonts w:ascii="Lucida Console" w:hAnsi="Lucida Console" w:cs="Lucida Console"/>
+        </w:rPr>
+        <w:t xml:space="preserve"> </w:t>
+      </w:r>
+      <w:proofErr w:type="gramStart"/>
+      <w:r>
+        <w:rPr>
+          <w:rFonts w:ascii="Lucida Console" w:hAnsi="Lucida Console" w:cs="Lucida Console"/>
+        </w:rPr>
+        <w:t>'</w:t>
+      </w:r>
+      <w:proofErr w:type="spellStart"/>
+      <w:r>
+        <w:rPr>
+          <w:rFonts w:ascii="Lucida Console" w:hAnsi="Lucida Console" w:cs="Lucida Console"/>
+        </w:rPr>
+        <w:t>git@github.com:deveshase</w:t>
+      </w:r>
+      <w:proofErr w:type="spellEnd"/>
+      <w:r>
+        <w:rPr>
+          <w:rFonts w:ascii="Lucida Console" w:hAnsi="Lucida Console" w:cs="Lucida Console"/>
+        </w:rPr>
+        <w:t>/</w:t>
+      </w:r>
+      <w:proofErr w:type="spellStart"/>
+      <w:r>
+        <w:rPr>
+          <w:rFonts w:ascii="Lucida Console" w:hAnsi="Lucida Console" w:cs="Lucida Console"/>
+        </w:rPr>
+        <w:t>GitTest.git</w:t>
+      </w:r>
+      <w:proofErr w:type="spellEnd"/>
+      <w:proofErr w:type="gramEnd"/>
+      <w:r>
+        <w:rPr>
+          <w:rFonts w:ascii="Lucida Console" w:hAnsi="Lucida Console" w:cs="Lucida Console"/>
+        </w:rPr>
+        <w:t>'</w:t>
+      </w:r>
+    </w:p>
+    <w:p>
+      <w:pPr>
+        <w:autoSpaceDE w:val="0"/>
+        <w:autoSpaceDN w:val="0"/>
+        <w:adjustRightInd w:val="0"/>
+        <w:spacing w:after="0" w:line="240" w:lineRule="auto"/>
+        <w:rPr>
+          <w:rFonts w:ascii="Lucida Console" w:hAnsi="Lucida Console" w:cs="Lucida Console"/>
+        </w:rPr>
+      </w:pPr>
+      <w:r>
+        <w:rPr>
+          <w:rFonts w:ascii="Lucida Console" w:hAnsi="Lucida Console" w:cs="Lucida Console"/>
+        </w:rPr>
+        <w:t>hint: Updates were rejected because the tip of your current branch is behind</w:t>
+      </w:r>
+    </w:p>
+    <w:p>
+      <w:pPr>
+        <w:autoSpaceDE w:val="0"/>
+        <w:autoSpaceDN w:val="0"/>
+        <w:adjustRightInd w:val="0"/>
+        <w:spacing w:after="0" w:line="240" w:lineRule="auto"/>
+        <w:rPr>
+          <w:rFonts w:ascii="Lucida Console" w:hAnsi="Lucida Console" w:cs="Lucida Console"/>
+        </w:rPr>
+      </w:pPr>
+      <w:r>
+        <w:rPr>
+          <w:rFonts w:ascii="Lucida Console" w:hAnsi="Lucida Console" w:cs="Lucida Console"/>
+        </w:rPr>
+        <w:t>hint: its remote counterpart. Integrate the remote changes (e.g.</w:t>
+      </w:r>
+    </w:p>
+    <w:p>
+      <w:pPr>
+        <w:autoSpaceDE w:val="0"/>
+        <w:autoSpaceDN w:val="0"/>
+        <w:adjustRightInd w:val="0"/>
+        <w:spacing w:after="0" w:line="240" w:lineRule="auto"/>
+        <w:rPr>
+          <w:rFonts w:ascii="Lucida Console" w:hAnsi="Lucida Console" w:cs="Lucida Console"/>
+        </w:rPr>
+      </w:pPr>
+      <w:r>
+        <w:rPr>
+          <w:rFonts w:ascii="Lucida Console" w:hAnsi="Lucida Console" w:cs="Lucida Console"/>
+        </w:rPr>
+        <w:t>hint: 'git pull ...') before pushing again.</w:t>
+      </w:r>
+    </w:p>
+    <w:p>
+      <w:pPr>
+        <w:autoSpaceDE w:val="0"/>
+        <w:autoSpaceDN w:val="0"/>
+        <w:adjustRightInd w:val="0"/>
+        <w:spacing w:after="0" w:line="240" w:lineRule="auto"/>
+        <w:rPr>
+          <w:rFonts w:ascii="Lucida Console" w:hAnsi="Lucida Console" w:cs="Lucida Console"/>
+        </w:rPr>
+      </w:pPr>
+      <w:r>
+        <w:rPr>
+          <w:rFonts w:ascii="Lucida Console" w:hAnsi="Lucida Console" w:cs="Lucida Console"/>
+        </w:rPr>
+        <w:t>hint: See the 'Note about fast-forwards' in 'git push --help' for details.</w:t>
+      </w:r>
+    </w:p>
+    <w:p>
+      <w:pPr>
+        <w:autoSpaceDE w:val="0"/>
+        <w:autoSpaceDN w:val="0"/>
+        <w:adjustRightInd w:val="0"/>
+        <w:spacing w:after="0" w:line="240" w:lineRule="auto"/>
+        <w:rPr>
+          <w:rFonts w:ascii="Lucida Console" w:hAnsi="Lucida Console" w:cs="Lucida Console"/>
+        </w:rPr>
+      </w:pPr>
+    </w:p>
+    <w:p>
+      <w:r>
         <w:lastRenderedPageBreak/>
-        <w:t>Problem 1:</w:t>
-      </w:r>
-    </w:p>
-    <w:p/>
-    <w:p>
-      <w:pPr>
-        <w:autoSpaceDE w:val="0"/>
-        <w:autoSpaceDN w:val="0"/>
-        <w:adjustRightInd w:val="0"/>
-        <w:spacing w:after="0" w:line="240" w:lineRule="auto"/>
-        <w:rPr>
-          <w:rFonts w:ascii="Lucida Console" w:hAnsi="Lucida Console" w:cs="Lucida Console"/>
-          <w:color w:val="00BFBF"/>
-        </w:rPr>
-      </w:pPr>
-      <w:r>
-        <w:rPr>
-          <w:rFonts w:ascii="Lucida Console" w:hAnsi="Lucida Console" w:cs="Lucida Console"/>
-          <w:color w:val="00BF00"/>
-        </w:rPr>
-        <w:t xml:space="preserve">devesh@DESKTOP-9T1HQF7 </w:t>
-      </w:r>
-      <w:r>
-        <w:rPr>
-          <w:rFonts w:ascii="Lucida Console" w:hAnsi="Lucida Console" w:cs="Lucida Console"/>
-          <w:color w:val="BF00BF"/>
-        </w:rPr>
-        <w:t xml:space="preserve">MINGW64 </w:t>
-      </w:r>
-      <w:r>
-        <w:rPr>
-          <w:rFonts w:ascii="Lucida Console" w:hAnsi="Lucida Console" w:cs="Lucida Console"/>
-          <w:color w:val="BFBF00"/>
-        </w:rPr>
-        <w:t>/c/Working/Git/</w:t>
-      </w:r>
-      <w:proofErr w:type="spellStart"/>
-      <w:r>
-        <w:rPr>
-          <w:rFonts w:ascii="Lucida Console" w:hAnsi="Lucida Console" w:cs="Lucida Console"/>
-          <w:color w:val="BFBF00"/>
-        </w:rPr>
-        <w:t>GitTest</w:t>
-      </w:r>
-      <w:proofErr w:type="spellEnd"/>
-      <w:r>
-        <w:rPr>
-          <w:rFonts w:ascii="Lucida Console" w:hAnsi="Lucida Console" w:cs="Lucida Console"/>
-          <w:color w:val="00BFBF"/>
-        </w:rPr>
-        <w:t xml:space="preserve"> (master)</w:t>
-      </w:r>
-    </w:p>
-    <w:p>
-      <w:pPr>
-        <w:autoSpaceDE w:val="0"/>
-        <w:autoSpaceDN w:val="0"/>
-        <w:adjustRightInd w:val="0"/>
-        <w:spacing w:after="0" w:line="240" w:lineRule="auto"/>
-        <w:rPr>
-          <w:rFonts w:ascii="Lucida Console" w:hAnsi="Lucida Console" w:cs="Lucida Console"/>
-        </w:rPr>
-      </w:pPr>
-      <w:r>
-        <w:rPr>
-          <w:rFonts w:ascii="Lucida Console" w:hAnsi="Lucida Console" w:cs="Lucida Console"/>
-        </w:rPr>
-        <w:t>$ git push origin master</w:t>
-      </w:r>
-    </w:p>
-    <w:p>
-      <w:pPr>
-        <w:autoSpaceDE w:val="0"/>
-        <w:autoSpaceDN w:val="0"/>
-        <w:adjustRightInd w:val="0"/>
-        <w:spacing w:after="0" w:line="240" w:lineRule="auto"/>
-        <w:rPr>
-          <w:rFonts w:ascii="Lucida Console" w:hAnsi="Lucida Console" w:cs="Lucida Console"/>
-        </w:rPr>
-      </w:pPr>
-      <w:r>
-        <w:rPr>
-          <w:rFonts w:ascii="Lucida Console" w:hAnsi="Lucida Console" w:cs="Lucida Console"/>
-        </w:rPr>
-        <w:t xml:space="preserve">To </w:t>
-      </w:r>
-      <w:proofErr w:type="spellStart"/>
-      <w:proofErr w:type="gramStart"/>
-      <w:r>
-        <w:rPr>
-          <w:rFonts w:ascii="Lucida Console" w:hAnsi="Lucida Console" w:cs="Lucida Console"/>
-        </w:rPr>
-        <w:t>git@github.com:deveshase</w:t>
-      </w:r>
-      <w:proofErr w:type="spellEnd"/>
-      <w:r>
-        <w:rPr>
-          <w:rFonts w:ascii="Lucida Console" w:hAnsi="Lucida Console" w:cs="Lucida Console"/>
-        </w:rPr>
-        <w:t>/</w:t>
-      </w:r>
-      <w:proofErr w:type="spellStart"/>
-      <w:r>
-        <w:rPr>
-          <w:rFonts w:ascii="Lucida Console" w:hAnsi="Lucida Console" w:cs="Lucida Console"/>
-        </w:rPr>
-        <w:t>GitTest.git</w:t>
-      </w:r>
-      <w:proofErr w:type="spellEnd"/>
-      <w:proofErr w:type="gramEnd"/>
-    </w:p>
-    <w:p>
-      <w:pPr>
-        <w:autoSpaceDE w:val="0"/>
-        <w:autoSpaceDN w:val="0"/>
-        <w:adjustRightInd w:val="0"/>
-        <w:spacing w:after="0" w:line="240" w:lineRule="auto"/>
-        <w:rPr>
-          <w:rFonts w:ascii="Lucida Console" w:hAnsi="Lucida Console" w:cs="Lucida Console"/>
-        </w:rPr>
-      </w:pPr>
-      <w:r>
-        <w:rPr>
-          <w:rFonts w:ascii="Lucida Console" w:hAnsi="Lucida Console" w:cs="Lucida Console"/>
-        </w:rPr>
-        <w:t xml:space="preserve"> ! [</w:t>
-      </w:r>
-      <w:proofErr w:type="gramStart"/>
-      <w:r>
-        <w:rPr>
-          <w:rFonts w:ascii="Lucida Console" w:hAnsi="Lucida Console" w:cs="Lucida Console"/>
-        </w:rPr>
-        <w:t xml:space="preserve">rejected]   </w:t>
-      </w:r>
-      <w:proofErr w:type="gramEnd"/>
-      <w:r>
-        <w:rPr>
-          <w:rFonts w:ascii="Lucida Console" w:hAnsi="Lucida Console" w:cs="Lucida Console"/>
-        </w:rPr>
-        <w:t xml:space="preserve">     master -&gt; master (non-fast-forward)</w:t>
-      </w:r>
-    </w:p>
-    <w:p>
-      <w:pPr>
-        <w:autoSpaceDE w:val="0"/>
-        <w:autoSpaceDN w:val="0"/>
-        <w:adjustRightInd w:val="0"/>
-        <w:spacing w:after="0" w:line="240" w:lineRule="auto"/>
-        <w:rPr>
-          <w:rFonts w:ascii="Lucida Console" w:hAnsi="Lucida Console" w:cs="Lucida Console"/>
-        </w:rPr>
-      </w:pPr>
-      <w:r>
-        <w:rPr>
-          <w:rFonts w:ascii="Lucida Console" w:hAnsi="Lucida Console" w:cs="Lucida Console"/>
-        </w:rPr>
-        <w:t xml:space="preserve">error: </w:t>
-      </w:r>
-      <w:r>
-        <w:rPr>
-          <w:rFonts w:ascii="Lucida Console" w:hAnsi="Lucida Console" w:cs="Lucida Console"/>
-          <w:highlight w:val="yellow"/>
-        </w:rPr>
-        <w:t>failed to push some refs to</w:t>
-      </w:r>
-      <w:r>
-        <w:rPr>
-          <w:rFonts w:ascii="Lucida Console" w:hAnsi="Lucida Console" w:cs="Lucida Console"/>
-        </w:rPr>
-        <w:t xml:space="preserve"> </w:t>
-      </w:r>
-      <w:proofErr w:type="gramStart"/>
-      <w:r>
-        <w:rPr>
-          <w:rFonts w:ascii="Lucida Console" w:hAnsi="Lucida Console" w:cs="Lucida Console"/>
-        </w:rPr>
-        <w:t>'</w:t>
-      </w:r>
-      <w:proofErr w:type="spellStart"/>
-      <w:r>
-        <w:rPr>
-          <w:rFonts w:ascii="Lucida Console" w:hAnsi="Lucida Console" w:cs="Lucida Console"/>
-        </w:rPr>
-        <w:t>git@github.com:deveshase</w:t>
-      </w:r>
-      <w:proofErr w:type="spellEnd"/>
-      <w:r>
-        <w:rPr>
-          <w:rFonts w:ascii="Lucida Console" w:hAnsi="Lucida Console" w:cs="Lucida Console"/>
-        </w:rPr>
-        <w:t>/</w:t>
-      </w:r>
-      <w:proofErr w:type="spellStart"/>
-      <w:r>
-        <w:rPr>
-          <w:rFonts w:ascii="Lucida Console" w:hAnsi="Lucida Console" w:cs="Lucida Console"/>
-        </w:rPr>
-        <w:t>GitTest.git</w:t>
-      </w:r>
-      <w:proofErr w:type="spellEnd"/>
-      <w:proofErr w:type="gramEnd"/>
-      <w:r>
-        <w:rPr>
-          <w:rFonts w:ascii="Lucida Console" w:hAnsi="Lucida Console" w:cs="Lucida Console"/>
-        </w:rPr>
-        <w:t>'</w:t>
-      </w:r>
-    </w:p>
-    <w:p>
-      <w:pPr>
-        <w:autoSpaceDE w:val="0"/>
-        <w:autoSpaceDN w:val="0"/>
-        <w:adjustRightInd w:val="0"/>
-        <w:spacing w:after="0" w:line="240" w:lineRule="auto"/>
-        <w:rPr>
-          <w:rFonts w:ascii="Lucida Console" w:hAnsi="Lucida Console" w:cs="Lucida Console"/>
-        </w:rPr>
-      </w:pPr>
-      <w:r>
-        <w:rPr>
-          <w:rFonts w:ascii="Lucida Console" w:hAnsi="Lucida Console" w:cs="Lucida Console"/>
-        </w:rPr>
-        <w:t>hint: Updates were rejected because the tip of your current branch is behind</w:t>
-      </w:r>
-    </w:p>
-    <w:p>
-      <w:pPr>
-        <w:autoSpaceDE w:val="0"/>
-        <w:autoSpaceDN w:val="0"/>
-        <w:adjustRightInd w:val="0"/>
-        <w:spacing w:after="0" w:line="240" w:lineRule="auto"/>
-        <w:rPr>
-          <w:rFonts w:ascii="Lucida Console" w:hAnsi="Lucida Console" w:cs="Lucida Console"/>
-        </w:rPr>
-      </w:pPr>
-      <w:r>
-        <w:rPr>
-          <w:rFonts w:ascii="Lucida Console" w:hAnsi="Lucida Console" w:cs="Lucida Console"/>
-        </w:rPr>
-        <w:t>hint: its remote counterpart. Integrate the remote changes (e.g.</w:t>
-      </w:r>
-    </w:p>
-    <w:p>
-      <w:pPr>
-        <w:autoSpaceDE w:val="0"/>
-        <w:autoSpaceDN w:val="0"/>
-        <w:adjustRightInd w:val="0"/>
-        <w:spacing w:after="0" w:line="240" w:lineRule="auto"/>
-        <w:rPr>
-          <w:rFonts w:ascii="Lucida Console" w:hAnsi="Lucida Console" w:cs="Lucida Console"/>
-        </w:rPr>
-      </w:pPr>
-      <w:r>
-        <w:rPr>
-          <w:rFonts w:ascii="Lucida Console" w:hAnsi="Lucida Console" w:cs="Lucida Console"/>
-        </w:rPr>
-        <w:t>hint: 'git pull ...') before pushing again.</w:t>
-      </w:r>
-    </w:p>
-    <w:p>
-      <w:pPr>
-        <w:autoSpaceDE w:val="0"/>
-        <w:autoSpaceDN w:val="0"/>
-        <w:adjustRightInd w:val="0"/>
-        <w:spacing w:after="0" w:line="240" w:lineRule="auto"/>
-        <w:rPr>
-          <w:rFonts w:ascii="Lucida Console" w:hAnsi="Lucida Console" w:cs="Lucida Console"/>
-        </w:rPr>
-      </w:pPr>
-      <w:r>
-        <w:rPr>
-          <w:rFonts w:ascii="Lucida Console" w:hAnsi="Lucida Console" w:cs="Lucida Console"/>
-        </w:rPr>
-        <w:t>hint: See the 'Note about fast-forwards' in 'git push --help' for details.</w:t>
-      </w:r>
-    </w:p>
-    <w:p>
-      <w:pPr>
-        <w:autoSpaceDE w:val="0"/>
-        <w:autoSpaceDN w:val="0"/>
-        <w:adjustRightInd w:val="0"/>
-        <w:spacing w:after="0" w:line="240" w:lineRule="auto"/>
-        <w:rPr>
-          <w:rFonts w:ascii="Lucida Console" w:hAnsi="Lucida Console" w:cs="Lucida Console"/>
-        </w:rPr>
-      </w:pPr>
-    </w:p>
-    <w:p>
-      <w:r>
         <w:t>Solution:</w:t>
       </w:r>
     </w:p>

</xml_diff>